<commit_message>
Update Quality control process.docx
</commit_message>
<xml_diff>
--- a/BusinessPlanning/Content Collection/Quality control process.docx
+++ b/BusinessPlanning/Content Collection/Quality control process.docx
@@ -9,55 +9,134 @@
           <w:rFonts w:ascii="Arial" w:hAnsi="Arial" w:cs="Arial"/>
           <w:b/>
           <w:bCs/>
+          <w:szCs w:val="22"/>
+          <w:u w:val="single"/>
+        </w:rPr>
+      </w:pPr>
+    </w:p>
+    <w:p>
+      <w:pPr>
+        <w:jc w:val="both"/>
+        <w:rPr>
+          <w:rFonts w:ascii="Arial" w:hAnsi="Arial" w:cs="Arial"/>
+          <w:b/>
+          <w:bCs/>
+          <w:szCs w:val="22"/>
+          <w:u w:val="single"/>
+        </w:rPr>
+      </w:pPr>
+    </w:p>
+    <w:p>
+      <w:pPr>
+        <w:jc w:val="both"/>
+        <w:rPr>
+          <w:rFonts w:ascii="Arial" w:hAnsi="Arial" w:cs="Arial"/>
+          <w:b/>
+          <w:bCs/>
+          <w:szCs w:val="22"/>
+          <w:u w:val="single"/>
+        </w:rPr>
+      </w:pPr>
+    </w:p>
+    <w:p>
+      <w:pPr>
+        <w:jc w:val="both"/>
+        <w:rPr>
+          <w:rFonts w:ascii="Arial" w:hAnsi="Arial" w:cs="Arial"/>
+          <w:b/>
+          <w:bCs/>
+          <w:szCs w:val="22"/>
+          <w:u w:val="single"/>
+        </w:rPr>
+      </w:pPr>
+      <w:r>
+        <w:rPr>
+          <w:rFonts w:ascii="Arial" w:hAnsi="Arial" w:cs="Arial"/>
+          <w:b/>
+          <w:bCs/>
+          <w:szCs w:val="22"/>
+          <w:u w:val="single"/>
+        </w:rPr>
+        <w:t>Quality Control Process</w:t>
+      </w:r>
+    </w:p>
+    <w:p>
+      <w:pPr>
+        <w:jc w:val="both"/>
+        <w:rPr>
+          <w:rFonts w:ascii="Arial" w:hAnsi="Arial" w:cs="Arial"/>
           <w:sz w:val="20"/>
           <w:szCs w:val="20"/>
-          <w:u w:val="single"/>
-        </w:rPr>
-      </w:pPr>
-      <w:r>
-        <w:rPr>
-          <w:rFonts w:ascii="Arial" w:hAnsi="Arial" w:cs="Arial"/>
-          <w:b/>
-          <w:bCs/>
-          <w:sz w:val="20"/>
-          <w:szCs w:val="20"/>
-          <w:u w:val="single"/>
-        </w:rPr>
-        <w:t>Quality Control Process</w:t>
-      </w:r>
-    </w:p>
-    <w:p>
-      <w:pPr>
-        <w:jc w:val="both"/>
-        <w:rPr>
-          <w:rFonts w:ascii="Arial" w:hAnsi="Arial" w:cs="Arial"/>
-          <w:sz w:val="20"/>
-          <w:szCs w:val="20"/>
-        </w:rPr>
-      </w:pPr>
-      <w:r>
-        <w:rPr>
-          <w:rFonts w:ascii="Arial" w:hAnsi="Arial" w:cs="Arial"/>
-          <w:sz w:val="20"/>
-          <w:szCs w:val="20"/>
-        </w:rPr>
-        <w:t xml:space="preserve">Videos will pass through strict quality </w:t>
-      </w:r>
-      <w:r>
-        <w:rPr>
-          <w:rFonts w:ascii="Arial" w:hAnsi="Arial" w:cs="Arial"/>
-          <w:sz w:val="20"/>
-          <w:szCs w:val="20"/>
-        </w:rPr>
-        <w:t>control to ensure the best outc</w:t>
-      </w:r>
-      <w:r>
-        <w:rPr>
-          <w:rFonts w:ascii="Arial" w:hAnsi="Arial" w:cs="Arial"/>
-          <w:sz w:val="20"/>
-          <w:szCs w:val="20"/>
-        </w:rPr>
-        <w:t>ome.</w:t>
+        </w:rPr>
+      </w:pPr>
+    </w:p>
+    <w:p>
+      <w:pPr>
+        <w:jc w:val="both"/>
+        <w:rPr>
+          <w:rFonts w:ascii="Arial" w:hAnsi="Arial" w:cs="Arial"/>
+          <w:szCs w:val="22"/>
+        </w:rPr>
+      </w:pPr>
+      <w:r>
+        <w:rPr>
+          <w:rFonts w:ascii="Arial" w:hAnsi="Arial" w:cs="Arial"/>
+          <w:szCs w:val="22"/>
+        </w:rPr>
+        <w:t>Quality being the most important part of Anodiam should have a control process which is as follows.</w:t>
+      </w:r>
+    </w:p>
+    <w:p>
+      <w:pPr>
+        <w:jc w:val="both"/>
+        <w:rPr>
+          <w:rFonts w:ascii="Arial" w:hAnsi="Arial" w:cs="Arial"/>
+          <w:szCs w:val="22"/>
+        </w:rPr>
+      </w:pPr>
+    </w:p>
+    <w:p>
+      <w:pPr>
+        <w:jc w:val="both"/>
+        <w:rPr>
+          <w:rFonts w:ascii="Arial" w:hAnsi="Arial" w:cs="Arial"/>
+          <w:szCs w:val="22"/>
+        </w:rPr>
+      </w:pPr>
+      <w:r>
+        <w:rPr>
+          <w:rFonts w:ascii="Arial" w:hAnsi="Arial" w:cs="Arial"/>
+          <w:szCs w:val="22"/>
+        </w:rPr>
+        <w:t>Video content and non-video contents</w:t>
+      </w:r>
+      <w:r>
+        <w:rPr>
+          <w:rFonts w:ascii="Arial" w:hAnsi="Arial" w:cs="Arial"/>
+          <w:szCs w:val="22"/>
+        </w:rPr>
+        <w:t xml:space="preserve"> will pass through</w:t>
+      </w:r>
+      <w:r>
+        <w:rPr>
+          <w:rFonts w:ascii="Arial" w:hAnsi="Arial" w:cs="Arial"/>
+          <w:szCs w:val="22"/>
+        </w:rPr>
+        <w:t xml:space="preserve"> a</w:t>
+      </w:r>
+      <w:r>
+        <w:rPr>
+          <w:rFonts w:ascii="Arial" w:hAnsi="Arial" w:cs="Arial"/>
+          <w:szCs w:val="22"/>
+        </w:rPr>
+        <w:t xml:space="preserve"> strict quality control to ensure the best outc</w:t>
+      </w:r>
+      <w:r>
+        <w:rPr>
+          <w:rFonts w:ascii="Arial" w:hAnsi="Arial" w:cs="Arial"/>
+          <w:szCs w:val="22"/>
+        </w:rPr>
+        <w:t>ome which will be beneficial for students and the teachers too.</w:t>
       </w:r>
     </w:p>
     <w:p>
@@ -70,17 +149,36 @@
         <w:jc w:val="both"/>
         <w:rPr>
           <w:rFonts w:ascii="Arial" w:hAnsi="Arial" w:cs="Arial"/>
-          <w:sz w:val="20"/>
-          <w:szCs w:val="20"/>
-        </w:rPr>
-      </w:pPr>
-      <w:r>
-        <w:rPr>
-          <w:rFonts w:ascii="Arial" w:hAnsi="Arial" w:cs="Arial"/>
-          <w:sz w:val="20"/>
-          <w:szCs w:val="20"/>
-        </w:rPr>
-        <w:t>Videos will be sent to the senior teacher reviewers to check whether the contents in the videos are up to the mark.</w:t>
+          <w:szCs w:val="22"/>
+        </w:rPr>
+      </w:pPr>
+      <w:r>
+        <w:rPr>
+          <w:rFonts w:ascii="Arial" w:hAnsi="Arial" w:cs="Arial"/>
+          <w:szCs w:val="22"/>
+        </w:rPr>
+        <w:t>Content of the v</w:t>
+      </w:r>
+      <w:r>
+        <w:rPr>
+          <w:rFonts w:ascii="Arial" w:hAnsi="Arial" w:cs="Arial"/>
+          <w:szCs w:val="22"/>
+        </w:rPr>
+        <w:t xml:space="preserve">ideos will be sent to the senior teacher reviewers to check whether the contents </w:t>
+      </w:r>
+      <w:r>
+        <w:rPr>
+          <w:rFonts w:ascii="Arial" w:hAnsi="Arial" w:cs="Arial"/>
+          <w:szCs w:val="22"/>
+        </w:rPr>
+        <w:t>have covered the whole syllabus thoroughly for the best outcome</w:t>
+      </w:r>
+      <w:r>
+        <w:rPr>
+          <w:rFonts w:ascii="Arial" w:hAnsi="Arial" w:cs="Arial"/>
+          <w:szCs w:val="22"/>
+        </w:rPr>
+        <w:t>.</w:t>
       </w:r>
     </w:p>
     <w:p>
@@ -93,17 +191,15 @@
         <w:jc w:val="both"/>
         <w:rPr>
           <w:rFonts w:ascii="Arial" w:hAnsi="Arial" w:cs="Arial"/>
-          <w:sz w:val="20"/>
-          <w:szCs w:val="20"/>
-        </w:rPr>
-      </w:pPr>
-      <w:r>
-        <w:rPr>
-          <w:rFonts w:ascii="Arial" w:hAnsi="Arial" w:cs="Arial"/>
-          <w:sz w:val="20"/>
-          <w:szCs w:val="20"/>
-        </w:rPr>
-        <w:t>If needed the content may have to be edited as per the guidance of the reviewer.</w:t>
+          <w:szCs w:val="22"/>
+        </w:rPr>
+      </w:pPr>
+      <w:r>
+        <w:rPr>
+          <w:rFonts w:ascii="Arial" w:hAnsi="Arial" w:cs="Arial"/>
+          <w:szCs w:val="22"/>
+        </w:rPr>
+        <w:t>Non video contents like chapter snippets, Q/A, Explanation with unique examples etc. has to be reviewed by the reviewer to be sure of the best quality.</w:t>
       </w:r>
     </w:p>
     <w:p>
@@ -116,17 +212,43 @@
         <w:jc w:val="both"/>
         <w:rPr>
           <w:rFonts w:ascii="Arial" w:hAnsi="Arial" w:cs="Arial"/>
-          <w:sz w:val="20"/>
-          <w:szCs w:val="20"/>
-        </w:rPr>
-      </w:pPr>
-      <w:r>
-        <w:rPr>
-          <w:rFonts w:ascii="Arial" w:hAnsi="Arial" w:cs="Arial"/>
-          <w:sz w:val="20"/>
-          <w:szCs w:val="20"/>
-        </w:rPr>
-        <w:t>Videos will be sent to the film reviewer to check the sound quality, HD quality, personification of camera etc.</w:t>
+          <w:szCs w:val="22"/>
+        </w:rPr>
+      </w:pPr>
+      <w:r>
+        <w:rPr>
+          <w:rFonts w:ascii="Arial" w:hAnsi="Arial" w:cs="Arial"/>
+          <w:szCs w:val="22"/>
+        </w:rPr>
+        <w:t xml:space="preserve">If needed the </w:t>
+      </w:r>
+      <w:r>
+        <w:rPr>
+          <w:rFonts w:ascii="Arial" w:hAnsi="Arial" w:cs="Arial"/>
+          <w:szCs w:val="22"/>
+        </w:rPr>
+        <w:t xml:space="preserve">video / non video </w:t>
+      </w:r>
+      <w:r>
+        <w:rPr>
+          <w:rFonts w:ascii="Arial" w:hAnsi="Arial" w:cs="Arial"/>
+          <w:szCs w:val="22"/>
+        </w:rPr>
+        <w:t xml:space="preserve">content may have to be </w:t>
+      </w:r>
+      <w:r>
+        <w:rPr>
+          <w:rFonts w:ascii="Arial" w:hAnsi="Arial" w:cs="Arial"/>
+          <w:szCs w:val="22"/>
+        </w:rPr>
+        <w:t>revis</w:t>
+      </w:r>
+      <w:r>
+        <w:rPr>
+          <w:rFonts w:ascii="Arial" w:hAnsi="Arial" w:cs="Arial"/>
+          <w:szCs w:val="22"/>
+        </w:rPr>
+        <w:t>ed as per the guidance of the reviewer.</w:t>
       </w:r>
     </w:p>
     <w:p>
@@ -139,307 +261,196 @@
         <w:jc w:val="both"/>
         <w:rPr>
           <w:rFonts w:ascii="Arial" w:hAnsi="Arial" w:cs="Arial"/>
-          <w:sz w:val="20"/>
-          <w:szCs w:val="20"/>
-        </w:rPr>
-      </w:pPr>
-      <w:r>
-        <w:rPr>
-          <w:rFonts w:ascii="Arial" w:hAnsi="Arial" w:cs="Arial"/>
-          <w:sz w:val="20"/>
-          <w:szCs w:val="20"/>
-        </w:rPr>
-        <w:t>If needed retake has to be done as per the guidance of the reviewer.</w:t>
-      </w:r>
-    </w:p>
-    <w:p>
-      <w:pPr>
-        <w:jc w:val="both"/>
-        <w:rPr>
-          <w:rFonts w:ascii="Arial" w:hAnsi="Arial" w:cs="Arial"/>
-          <w:sz w:val="20"/>
-          <w:szCs w:val="20"/>
-        </w:rPr>
-      </w:pPr>
-      <w:r>
-        <w:rPr>
-          <w:rFonts w:ascii="Arial" w:hAnsi="Arial" w:cs="Arial"/>
-          <w:sz w:val="20"/>
-          <w:szCs w:val="20"/>
-        </w:rPr>
-        <w:t>Editing might be needed throughout the course life cycle if suggested by the reviewers (Couse + video) for better quality</w:t>
-      </w:r>
-    </w:p>
-    <w:p>
-      <w:pPr>
-        <w:jc w:val="both"/>
-        <w:rPr>
-          <w:rFonts w:ascii="Arial" w:hAnsi="Arial" w:cs="Arial"/>
-          <w:sz w:val="20"/>
-          <w:szCs w:val="20"/>
-        </w:rPr>
-      </w:pPr>
-      <w:bookmarkStart w:id="0" w:name="_GoBack"/>
-      <w:bookmarkEnd w:id="0"/>
-      <w:r>
-        <w:rPr>
-          <w:rFonts w:ascii="Arial" w:hAnsi="Arial" w:cs="Arial"/>
-          <w:sz w:val="20"/>
-          <w:szCs w:val="20"/>
-        </w:rPr>
-        <w:t>Quality being the most important part of Anodiam should have a control process w</w:t>
-      </w:r>
-      <w:r>
-        <w:rPr>
-          <w:rFonts w:ascii="Arial" w:hAnsi="Arial" w:cs="Arial"/>
-          <w:sz w:val="20"/>
-          <w:szCs w:val="20"/>
-        </w:rPr>
-        <w:t>h</w:t>
-      </w:r>
-      <w:r>
-        <w:rPr>
-          <w:rFonts w:ascii="Arial" w:hAnsi="Arial" w:cs="Arial"/>
-          <w:sz w:val="20"/>
-          <w:szCs w:val="20"/>
-        </w:rPr>
-        <w:t>ich is as follows.</w:t>
+          <w:szCs w:val="22"/>
+        </w:rPr>
+      </w:pPr>
+      <w:r>
+        <w:rPr>
+          <w:rFonts w:ascii="Arial" w:hAnsi="Arial" w:cs="Arial"/>
+          <w:szCs w:val="22"/>
+        </w:rPr>
+        <w:t>Reviewed contents has to be discussed with the videography team so that there will be synchronization among all the team members about what to shoot.</w:t>
       </w:r>
     </w:p>
     <w:p>
       <w:pPr>
         <w:pStyle w:val="ListParagraph"/>
         <w:numPr>
-          <w:ilvl w:val="0"/>
-          <w:numId w:val="1"/>
+          <w:ilvl w:val="1"/>
+          <w:numId w:val="2"/>
         </w:numPr>
         <w:jc w:val="both"/>
         <w:rPr>
           <w:rFonts w:ascii="Arial" w:hAnsi="Arial" w:cs="Arial"/>
-          <w:sz w:val="20"/>
-          <w:szCs w:val="20"/>
-        </w:rPr>
-      </w:pPr>
-      <w:r>
-        <w:rPr>
-          <w:rFonts w:ascii="Arial" w:hAnsi="Arial" w:cs="Arial"/>
-          <w:sz w:val="20"/>
-          <w:szCs w:val="20"/>
-        </w:rPr>
-        <w:t>After the content creation is completed including Q/A, chapter snippet etc. the content (MS.Word/Excel/Power point wherever necessary) will be sent to the senior teacher/reviewer team.</w:t>
+          <w:szCs w:val="22"/>
+        </w:rPr>
+      </w:pPr>
+      <w:r>
+        <w:rPr>
+          <w:rFonts w:ascii="Arial" w:hAnsi="Arial" w:cs="Arial"/>
+          <w:szCs w:val="22"/>
+        </w:rPr>
+        <w:t xml:space="preserve">All videos will be shot under professional guidance and infrastructure support provided by Anodiam© so that professional standards and quality control is maintained. </w:t>
       </w:r>
     </w:p>
     <w:p>
       <w:pPr>
         <w:pStyle w:val="ListParagraph"/>
         <w:numPr>
-          <w:ilvl w:val="0"/>
-          <w:numId w:val="1"/>
+          <w:ilvl w:val="1"/>
+          <w:numId w:val="2"/>
         </w:numPr>
         <w:jc w:val="both"/>
         <w:rPr>
           <w:rFonts w:ascii="Arial" w:hAnsi="Arial" w:cs="Arial"/>
-          <w:sz w:val="20"/>
-          <w:szCs w:val="20"/>
-        </w:rPr>
-      </w:pPr>
-      <w:r>
-        <w:rPr>
-          <w:rFonts w:ascii="Arial" w:hAnsi="Arial" w:cs="Arial"/>
-          <w:sz w:val="20"/>
-          <w:szCs w:val="20"/>
-        </w:rPr>
-        <w:t>Any point raised by the reviewer has to be taken care of before making the video.</w:t>
+          <w:szCs w:val="22"/>
+        </w:rPr>
+      </w:pPr>
+      <w:r>
+        <w:rPr>
+          <w:rFonts w:ascii="Arial" w:hAnsi="Arial" w:cs="Arial"/>
+          <w:szCs w:val="22"/>
+        </w:rPr>
+        <w:t>Videos will be sent to the film reviewer to check the sound quality, HD quality, personification of camera etc.</w:t>
       </w:r>
     </w:p>
     <w:p>
       <w:pPr>
         <w:pStyle w:val="ListParagraph"/>
         <w:numPr>
-          <w:ilvl w:val="0"/>
-          <w:numId w:val="1"/>
+          <w:ilvl w:val="1"/>
+          <w:numId w:val="2"/>
         </w:numPr>
         <w:jc w:val="both"/>
         <w:rPr>
           <w:rFonts w:ascii="Arial" w:hAnsi="Arial" w:cs="Arial"/>
-          <w:sz w:val="20"/>
-          <w:szCs w:val="20"/>
-        </w:rPr>
-      </w:pPr>
-      <w:r>
-        <w:rPr>
-          <w:rFonts w:ascii="Arial" w:hAnsi="Arial" w:cs="Arial"/>
-          <w:sz w:val="20"/>
-          <w:szCs w:val="20"/>
-        </w:rPr>
-        <w:t>Content has to be discussed with the videography team before shooting so that there is synchronization between the teacher and the videographer.</w:t>
+          <w:szCs w:val="22"/>
+        </w:rPr>
+      </w:pPr>
+      <w:r>
+        <w:rPr>
+          <w:rFonts w:ascii="Arial" w:hAnsi="Arial" w:cs="Arial"/>
+          <w:szCs w:val="22"/>
+        </w:rPr>
+        <w:t>If needed retake has to be done as p</w:t>
+      </w:r>
+      <w:r>
+        <w:rPr>
+          <w:rFonts w:ascii="Arial" w:hAnsi="Arial" w:cs="Arial"/>
+          <w:szCs w:val="22"/>
+        </w:rPr>
+        <w:t>er the guidance of the reviewer which will not only help the students to get the best quality video course but also to help the teachers to deliver the best so that they may not have huge number</w:t>
+      </w:r>
+      <w:r>
+        <w:rPr>
+          <w:rFonts w:ascii="Arial" w:hAnsi="Arial" w:cs="Arial"/>
+          <w:szCs w:val="22"/>
+        </w:rPr>
+        <w:t xml:space="preserve"> of queries to solve in future.</w:t>
       </w:r>
     </w:p>
     <w:p>
       <w:pPr>
         <w:pStyle w:val="ListParagraph"/>
         <w:numPr>
-          <w:ilvl w:val="0"/>
-          <w:numId w:val="1"/>
+          <w:ilvl w:val="1"/>
+          <w:numId w:val="2"/>
         </w:numPr>
         <w:jc w:val="both"/>
         <w:rPr>
           <w:rFonts w:ascii="Arial" w:hAnsi="Arial" w:cs="Arial"/>
-          <w:sz w:val="20"/>
-          <w:szCs w:val="20"/>
-        </w:rPr>
-      </w:pPr>
-      <w:r>
-        <w:rPr>
-          <w:rFonts w:ascii="Arial" w:hAnsi="Arial" w:cs="Arial"/>
-          <w:sz w:val="20"/>
-          <w:szCs w:val="20"/>
-        </w:rPr>
-        <w:t>Video will be sent to the senior teacher reviewer for final correction if any.</w:t>
+          <w:szCs w:val="22"/>
+        </w:rPr>
+      </w:pPr>
+      <w:r>
+        <w:rPr>
+          <w:rFonts w:ascii="Arial" w:hAnsi="Arial" w:cs="Arial"/>
+          <w:szCs w:val="22"/>
+        </w:rPr>
+        <w:t>Course content should cover the entire syllabus in depth.</w:t>
       </w:r>
     </w:p>
     <w:p>
       <w:pPr>
         <w:pStyle w:val="ListParagraph"/>
         <w:numPr>
-          <w:ilvl w:val="0"/>
-          <w:numId w:val="1"/>
+          <w:ilvl w:val="1"/>
+          <w:numId w:val="2"/>
         </w:numPr>
         <w:jc w:val="both"/>
         <w:rPr>
           <w:rFonts w:ascii="Arial" w:hAnsi="Arial" w:cs="Arial"/>
-          <w:sz w:val="20"/>
-          <w:szCs w:val="20"/>
-        </w:rPr>
-      </w:pPr>
-      <w:r>
-        <w:rPr>
-          <w:rFonts w:ascii="Arial" w:hAnsi="Arial" w:cs="Arial"/>
-          <w:sz w:val="20"/>
-          <w:szCs w:val="20"/>
-        </w:rPr>
-        <w:t>Corrections made by the reviewer teacher needs to be done depending on its importance.</w:t>
+          <w:szCs w:val="22"/>
+        </w:rPr>
+      </w:pPr>
+      <w:r>
+        <w:rPr>
+          <w:rFonts w:ascii="Arial" w:hAnsi="Arial" w:cs="Arial"/>
+          <w:szCs w:val="22"/>
+        </w:rPr>
+        <w:t>Question/Answer should be unique.</w:t>
       </w:r>
     </w:p>
     <w:p>
       <w:pPr>
         <w:pStyle w:val="ListParagraph"/>
         <w:numPr>
-          <w:ilvl w:val="0"/>
-          <w:numId w:val="1"/>
+          <w:ilvl w:val="1"/>
+          <w:numId w:val="2"/>
         </w:numPr>
         <w:jc w:val="both"/>
         <w:rPr>
           <w:rFonts w:ascii="Arial" w:hAnsi="Arial" w:cs="Arial"/>
-          <w:sz w:val="20"/>
-          <w:szCs w:val="20"/>
-        </w:rPr>
-      </w:pPr>
-      <w:r>
-        <w:rPr>
-          <w:rFonts w:ascii="Arial" w:hAnsi="Arial" w:cs="Arial"/>
-          <w:sz w:val="20"/>
-          <w:szCs w:val="20"/>
-        </w:rPr>
-        <w:t>If any change or correction is needed any time when the course is live online, the change needs to be addressed within a suitable time frame.</w:t>
+          <w:szCs w:val="22"/>
+        </w:rPr>
+      </w:pPr>
+      <w:r>
+        <w:rPr>
+          <w:rFonts w:ascii="Arial" w:hAnsi="Arial" w:cs="Arial"/>
+          <w:szCs w:val="22"/>
+        </w:rPr>
+        <w:t xml:space="preserve">To maintain the professional quality, grooming of the teachers </w:t>
+      </w:r>
+      <w:proofErr w:type="gramStart"/>
+      <w:r>
+        <w:rPr>
+          <w:rFonts w:ascii="Arial" w:hAnsi="Arial" w:cs="Arial"/>
+          <w:szCs w:val="22"/>
+        </w:rPr>
+        <w:t>are</w:t>
+      </w:r>
+      <w:proofErr w:type="gramEnd"/>
+      <w:r>
+        <w:rPr>
+          <w:rFonts w:ascii="Arial" w:hAnsi="Arial" w:cs="Arial"/>
+          <w:szCs w:val="22"/>
+        </w:rPr>
+        <w:t xml:space="preserve"> very important and has to</w:t>
+      </w:r>
+      <w:r>
+        <w:rPr>
+          <w:rFonts w:ascii="Arial" w:hAnsi="Arial" w:cs="Arial"/>
+          <w:szCs w:val="22"/>
+        </w:rPr>
+        <w:t xml:space="preserve"> be</w:t>
+      </w:r>
+      <w:r>
+        <w:rPr>
+          <w:rFonts w:ascii="Arial" w:hAnsi="Arial" w:cs="Arial"/>
+          <w:szCs w:val="22"/>
+        </w:rPr>
+        <w:t xml:space="preserve"> taken care of.</w:t>
       </w:r>
     </w:p>
     <w:p>
       <w:pPr>
         <w:pStyle w:val="ListParagraph"/>
-        <w:numPr>
-          <w:ilvl w:val="0"/>
-          <w:numId w:val="1"/>
-        </w:numPr>
-        <w:jc w:val="both"/>
-        <w:rPr>
-          <w:rFonts w:ascii="Arial" w:hAnsi="Arial" w:cs="Arial"/>
-          <w:sz w:val="20"/>
-          <w:szCs w:val="20"/>
-        </w:rPr>
-      </w:pPr>
-      <w:r>
-        <w:rPr>
-          <w:rFonts w:ascii="Arial" w:hAnsi="Arial" w:cs="Arial"/>
-          <w:sz w:val="20"/>
-          <w:szCs w:val="20"/>
-        </w:rPr>
-        <w:t xml:space="preserve">Course videos will be sent to the video reviewer for reviewing the light quality, sound quality etc. and upon reviewing if any change is required then it has to be done within a stipulated time frame. </w:t>
-      </w:r>
-    </w:p>
-    <w:p>
-      <w:pPr>
-        <w:pStyle w:val="ListParagraph"/>
-        <w:numPr>
-          <w:ilvl w:val="0"/>
-          <w:numId w:val="1"/>
-        </w:numPr>
-        <w:jc w:val="both"/>
-        <w:rPr>
-          <w:rFonts w:ascii="Arial" w:hAnsi="Arial" w:cs="Arial"/>
-          <w:sz w:val="20"/>
-          <w:szCs w:val="20"/>
-        </w:rPr>
-      </w:pPr>
-      <w:r>
-        <w:rPr>
-          <w:rFonts w:ascii="Arial" w:hAnsi="Arial" w:cs="Arial"/>
-          <w:sz w:val="20"/>
-          <w:szCs w:val="20"/>
-        </w:rPr>
-        <w:t>Course content should cover the entire syllabus in depth.</w:t>
-      </w:r>
-    </w:p>
-    <w:p>
-      <w:pPr>
-        <w:pStyle w:val="ListParagraph"/>
-        <w:numPr>
-          <w:ilvl w:val="0"/>
-          <w:numId w:val="1"/>
-        </w:numPr>
-        <w:jc w:val="both"/>
-        <w:rPr>
-          <w:rFonts w:ascii="Arial" w:hAnsi="Arial" w:cs="Arial"/>
-          <w:sz w:val="20"/>
-          <w:szCs w:val="20"/>
-        </w:rPr>
-      </w:pPr>
-      <w:r>
-        <w:rPr>
-          <w:rFonts w:ascii="Arial" w:hAnsi="Arial" w:cs="Arial"/>
-          <w:sz w:val="20"/>
-          <w:szCs w:val="20"/>
-        </w:rPr>
-        <w:t>Question/Answer should be unique.</w:t>
-      </w:r>
-    </w:p>
-    <w:p>
-      <w:pPr>
-        <w:pStyle w:val="ListParagraph"/>
-        <w:ind w:left="1380"/>
-        <w:jc w:val="both"/>
-        <w:rPr>
-          <w:rFonts w:ascii="Arial" w:hAnsi="Arial" w:cs="Arial"/>
-          <w:sz w:val="20"/>
-          <w:szCs w:val="20"/>
-        </w:rPr>
-      </w:pPr>
-      <w:r>
-        <w:rPr>
-          <w:rFonts w:ascii="Arial" w:hAnsi="Arial" w:cs="Arial"/>
-          <w:sz w:val="20"/>
-          <w:szCs w:val="20"/>
-        </w:rPr>
-        <w:t xml:space="preserve"> </w:t>
-      </w:r>
-      <w:r>
-        <w:rPr>
-          <w:rFonts w:ascii="Arial" w:hAnsi="Arial" w:cs="Arial"/>
-          <w:sz w:val="20"/>
-          <w:szCs w:val="20"/>
-        </w:rPr>
-        <w:t xml:space="preserve">    </w:t>
-      </w:r>
+        <w:jc w:val="both"/>
+        <w:rPr>
+          <w:rFonts w:ascii="Arial" w:hAnsi="Arial" w:cs="Arial"/>
+          <w:szCs w:val="22"/>
+        </w:rPr>
+      </w:pPr>
     </w:p>
     <w:p>
       <w:pPr>
@@ -448,14 +459,35 @@
           <w:rFonts w:ascii="Arial" w:hAnsi="Arial" w:cs="Arial"/>
           <w:b/>
           <w:bCs/>
-          <w:sz w:val="20"/>
-          <w:szCs w:val="20"/>
-          <w:u w:val="single"/>
-        </w:rPr>
-      </w:pPr>
-    </w:p>
-    <w:p/>
+          <w:szCs w:val="22"/>
+        </w:rPr>
+      </w:pPr>
+      <w:r>
+        <w:rPr>
+          <w:rFonts w:ascii="Arial" w:hAnsi="Arial" w:cs="Arial"/>
+          <w:b/>
+          <w:bCs/>
+          <w:szCs w:val="22"/>
+        </w:rPr>
+        <w:t>Editing might be needed throughout the course life cycle if suggested by the reviewers (Couse + video) for better quality</w:t>
+      </w:r>
+      <w:r>
+        <w:rPr>
+          <w:rFonts w:ascii="Arial" w:hAnsi="Arial" w:cs="Arial"/>
+          <w:b/>
+          <w:bCs/>
+          <w:szCs w:val="22"/>
+        </w:rPr>
+        <w:t>.</w:t>
+      </w:r>
+    </w:p>
     <w:sectPr>
+      <w:headerReference w:type="even" r:id="rId8"/>
+      <w:headerReference w:type="default" r:id="rId9"/>
+      <w:footerReference w:type="even" r:id="rId10"/>
+      <w:footerReference w:type="default" r:id="rId11"/>
+      <w:headerReference w:type="first" r:id="rId12"/>
+      <w:footerReference w:type="first" r:id="rId13"/>
       <w:pgSz w:w="11906" w:h="16838"/>
       <w:pgMar w:top="1440" w:right="1440" w:bottom="1440" w:left="1440" w:header="708" w:footer="708" w:gutter="0"/>
       <w:cols w:space="708"/>
@@ -463,6 +495,156 @@
     </w:sectPr>
   </w:body>
 </w:document>
+</file>
+
+<file path=word/endnotes.xml><?xml version="1.0" encoding="utf-8"?>
+<w:endnotes xmlns:wpc="http://schemas.microsoft.com/office/word/2010/wordprocessingCanvas" xmlns:mc="http://schemas.openxmlformats.org/markup-compatibility/2006" xmlns:o="urn:schemas-microsoft-com:office:office" xmlns:r="http://schemas.openxmlformats.org/officeDocument/2006/relationships" xmlns:m="http://schemas.openxmlformats.org/officeDocument/2006/math" xmlns:v="urn:schemas-microsoft-com:vml" xmlns:wp14="http://schemas.microsoft.com/office/word/2010/wordprocessingDrawing" xmlns:wp="http://schemas.openxmlformats.org/drawingml/2006/wordprocessingDrawing" xmlns:w10="urn:schemas-microsoft-com:office:word" xmlns:w="http://schemas.openxmlformats.org/wordprocessingml/2006/main" xmlns:w14="http://schemas.microsoft.com/office/word/2010/wordml" xmlns:wpg="http://schemas.microsoft.com/office/word/2010/wordprocessingGroup" xmlns:wpi="http://schemas.microsoft.com/office/word/2010/wordprocessingInk" xmlns:wne="http://schemas.microsoft.com/office/word/2006/wordml" xmlns:wps="http://schemas.microsoft.com/office/word/2010/wordprocessingShape" mc:Ignorable="w14 wp14">
+  <w:endnote w:type="separator" w:id="-1">
+    <w:p>
+      <w:pPr>
+        <w:spacing w:after="0" w:line="240" w:lineRule="auto"/>
+      </w:pPr>
+      <w:r>
+        <w:separator/>
+      </w:r>
+    </w:p>
+  </w:endnote>
+  <w:endnote w:type="continuationSeparator" w:id="0">
+    <w:p>
+      <w:pPr>
+        <w:spacing w:after="0" w:line="240" w:lineRule="auto"/>
+      </w:pPr>
+      <w:r>
+        <w:continuationSeparator/>
+      </w:r>
+    </w:p>
+  </w:endnote>
+</w:endnotes>
+</file>
+
+<file path=word/footer1.xml><?xml version="1.0" encoding="utf-8"?>
+<w:ftr xmlns:wpc="http://schemas.microsoft.com/office/word/2010/wordprocessingCanvas" xmlns:mc="http://schemas.openxmlformats.org/markup-compatibility/2006" xmlns:o="urn:schemas-microsoft-com:office:office" xmlns:r="http://schemas.openxmlformats.org/officeDocument/2006/relationships" xmlns:m="http://schemas.openxmlformats.org/officeDocument/2006/math" xmlns:v="urn:schemas-microsoft-com:vml" xmlns:wp14="http://schemas.microsoft.com/office/word/2010/wordprocessingDrawing" xmlns:wp="http://schemas.openxmlformats.org/drawingml/2006/wordprocessingDrawing" xmlns:w10="urn:schemas-microsoft-com:office:word" xmlns:w="http://schemas.openxmlformats.org/wordprocessingml/2006/main" xmlns:w14="http://schemas.microsoft.com/office/word/2010/wordml" xmlns:wpg="http://schemas.microsoft.com/office/word/2010/wordprocessingGroup" xmlns:wpi="http://schemas.microsoft.com/office/word/2010/wordprocessingInk" xmlns:wne="http://schemas.microsoft.com/office/word/2006/wordml" xmlns:wps="http://schemas.microsoft.com/office/word/2010/wordprocessingShape" mc:Ignorable="w14 wp14">
+  <w:p>
+    <w:pPr/>
+  </w:p>
+</w:ftr>
+</file>
+
+<file path=word/footer2.xml><?xml version="1.0" encoding="utf-8"?>
+<w:ftr xmlns:wpc="http://schemas.microsoft.com/office/word/2010/wordprocessingCanvas" xmlns:mc="http://schemas.openxmlformats.org/markup-compatibility/2006" xmlns:o="urn:schemas-microsoft-com:office:office" xmlns:r="http://schemas.openxmlformats.org/officeDocument/2006/relationships" xmlns:m="http://schemas.openxmlformats.org/officeDocument/2006/math" xmlns:v="urn:schemas-microsoft-com:vml" xmlns:wp14="http://schemas.microsoft.com/office/word/2010/wordprocessingDrawing" xmlns:wp="http://schemas.openxmlformats.org/drawingml/2006/wordprocessingDrawing" xmlns:w10="urn:schemas-microsoft-com:office:word" xmlns:w="http://schemas.openxmlformats.org/wordprocessingml/2006/main" xmlns:w14="http://schemas.microsoft.com/office/word/2010/wordml" xmlns:wpg="http://schemas.microsoft.com/office/word/2010/wordprocessingGroup" xmlns:wpi="http://schemas.microsoft.com/office/word/2010/wordprocessingInk" xmlns:wne="http://schemas.microsoft.com/office/word/2006/wordml" xmlns:wps="http://schemas.microsoft.com/office/word/2010/wordprocessingShape" mc:Ignorable="w14 wp14">
+  <w:p>
+    <w:pPr/>
+  </w:p>
+</w:ftr>
+</file>
+
+<file path=word/footer3.xml><?xml version="1.0" encoding="utf-8"?>
+<w:ftr xmlns:wpc="http://schemas.microsoft.com/office/word/2010/wordprocessingCanvas" xmlns:mc="http://schemas.openxmlformats.org/markup-compatibility/2006" xmlns:o="urn:schemas-microsoft-com:office:office" xmlns:r="http://schemas.openxmlformats.org/officeDocument/2006/relationships" xmlns:m="http://schemas.openxmlformats.org/officeDocument/2006/math" xmlns:v="urn:schemas-microsoft-com:vml" xmlns:wp14="http://schemas.microsoft.com/office/word/2010/wordprocessingDrawing" xmlns:wp="http://schemas.openxmlformats.org/drawingml/2006/wordprocessingDrawing" xmlns:w10="urn:schemas-microsoft-com:office:word" xmlns:w="http://schemas.openxmlformats.org/wordprocessingml/2006/main" xmlns:w14="http://schemas.microsoft.com/office/word/2010/wordml" xmlns:wpg="http://schemas.microsoft.com/office/word/2010/wordprocessingGroup" xmlns:wpi="http://schemas.microsoft.com/office/word/2010/wordprocessingInk" xmlns:wne="http://schemas.microsoft.com/office/word/2006/wordml" xmlns:wps="http://schemas.microsoft.com/office/word/2010/wordprocessingShape" mc:Ignorable="w14 wp14">
+  <w:p>
+    <w:pPr/>
+  </w:p>
+</w:ftr>
+</file>
+
+<file path=word/footnotes.xml><?xml version="1.0" encoding="utf-8"?>
+<w:footnotes xmlns:wpc="http://schemas.microsoft.com/office/word/2010/wordprocessingCanvas" xmlns:mc="http://schemas.openxmlformats.org/markup-compatibility/2006" xmlns:o="urn:schemas-microsoft-com:office:office" xmlns:r="http://schemas.openxmlformats.org/officeDocument/2006/relationships" xmlns:m="http://schemas.openxmlformats.org/officeDocument/2006/math" xmlns:v="urn:schemas-microsoft-com:vml" xmlns:wp14="http://schemas.microsoft.com/office/word/2010/wordprocessingDrawing" xmlns:wp="http://schemas.openxmlformats.org/drawingml/2006/wordprocessingDrawing" xmlns:w10="urn:schemas-microsoft-com:office:word" xmlns:w="http://schemas.openxmlformats.org/wordprocessingml/2006/main" xmlns:w14="http://schemas.microsoft.com/office/word/2010/wordml" xmlns:wpg="http://schemas.microsoft.com/office/word/2010/wordprocessingGroup" xmlns:wpi="http://schemas.microsoft.com/office/word/2010/wordprocessingInk" xmlns:wne="http://schemas.microsoft.com/office/word/2006/wordml" xmlns:wps="http://schemas.microsoft.com/office/word/2010/wordprocessingShape" mc:Ignorable="w14 wp14">
+  <w:footnote w:type="separator" w:id="-1">
+    <w:p>
+      <w:pPr>
+        <w:spacing w:after="0" w:line="240" w:lineRule="auto"/>
+      </w:pPr>
+      <w:r>
+        <w:separator/>
+      </w:r>
+    </w:p>
+  </w:footnote>
+  <w:footnote w:type="continuationSeparator" w:id="0">
+    <w:p>
+      <w:pPr>
+        <w:spacing w:after="0" w:line="240" w:lineRule="auto"/>
+      </w:pPr>
+      <w:r>
+        <w:continuationSeparator/>
+      </w:r>
+    </w:p>
+  </w:footnote>
+</w:footnotes>
+</file>
+
+<file path=word/header1.xml><?xml version="1.0" encoding="utf-8"?>
+<w:hdr xmlns:wpc="http://schemas.microsoft.com/office/word/2010/wordprocessingCanvas" xmlns:mc="http://schemas.openxmlformats.org/markup-compatibility/2006" xmlns:o="urn:schemas-microsoft-com:office:office" xmlns:r="http://schemas.openxmlformats.org/officeDocument/2006/relationships" xmlns:m="http://schemas.openxmlformats.org/officeDocument/2006/math" xmlns:v="urn:schemas-microsoft-com:vml" xmlns:wp14="http://schemas.microsoft.com/office/word/2010/wordprocessingDrawing" xmlns:wp="http://schemas.openxmlformats.org/drawingml/2006/wordprocessingDrawing" xmlns:w10="urn:schemas-microsoft-com:office:word" xmlns:w="http://schemas.openxmlformats.org/wordprocessingml/2006/main" xmlns:w14="http://schemas.microsoft.com/office/word/2010/wordml" xmlns:wpg="http://schemas.microsoft.com/office/word/2010/wordprocessingGroup" xmlns:wpi="http://schemas.microsoft.com/office/word/2010/wordprocessingInk" xmlns:wne="http://schemas.microsoft.com/office/word/2006/wordml" xmlns:wps="http://schemas.microsoft.com/office/word/2010/wordprocessingShape" mc:Ignorable="w14 wp14">
+  <w:p>
+    <w:pPr/>
+  </w:p>
+</w:hdr>
+</file>
+
+<file path=word/header2.xml><?xml version="1.0" encoding="utf-8"?>
+<w:hdr xmlns:wpc="http://schemas.microsoft.com/office/word/2010/wordprocessingCanvas" xmlns:mc="http://schemas.openxmlformats.org/markup-compatibility/2006" xmlns:o="urn:schemas-microsoft-com:office:office" xmlns:r="http://schemas.openxmlformats.org/officeDocument/2006/relationships" xmlns:m="http://schemas.openxmlformats.org/officeDocument/2006/math" xmlns:v="urn:schemas-microsoft-com:vml" xmlns:wp14="http://schemas.microsoft.com/office/word/2010/wordprocessingDrawing" xmlns:wp="http://schemas.openxmlformats.org/drawingml/2006/wordprocessingDrawing" xmlns:w10="urn:schemas-microsoft-com:office:word" xmlns:w="http://schemas.openxmlformats.org/wordprocessingml/2006/main" xmlns:w14="http://schemas.microsoft.com/office/word/2010/wordml" xmlns:wpg="http://schemas.microsoft.com/office/word/2010/wordprocessingGroup" xmlns:wpi="http://schemas.microsoft.com/office/word/2010/wordprocessingInk" xmlns:wne="http://schemas.microsoft.com/office/word/2006/wordml" xmlns:wps="http://schemas.microsoft.com/office/word/2010/wordprocessingShape" mc:Ignorable="w14 wp14">
+  <w:p>
+    <w:pPr/>
+    <w:r>
+      <w:rPr>
+        <w:noProof/>
+        <w:lang w:eastAsia="en-AU"/>
+      </w:rPr>
+      <w:drawing>
+        <wp:inline distT="0" distB="0" distL="0" distR="0" wp14:anchorId="13CE3C49" wp14:editId="69EB75B0">
+          <wp:extent cx="1676400" cy="546100"/>
+          <wp:effectExtent l="0" t="0" r="0" b="6350"/>
+          <wp:docPr id="1" name="Picture 1"/>
+          <wp:cNvGraphicFramePr/>
+          <a:graphic xmlns:a="http://schemas.openxmlformats.org/drawingml/2006/main">
+            <a:graphicData uri="http://schemas.openxmlformats.org/drawingml/2006/picture">
+              <pic:pic xmlns:pic="http://schemas.openxmlformats.org/drawingml/2006/picture">
+                <pic:nvPicPr>
+                  <pic:cNvPr id="1" name="Picture 1"/>
+                  <pic:cNvPicPr/>
+                </pic:nvPicPr>
+                <pic:blipFill>
+                  <a:blip r:embed="rId1">
+                    <a:extLst>
+                      <a:ext uri="{28A0092B-C50C-407E-A947-70E740481C1C}">
+                        <a14:useLocalDpi xmlns:a14="http://schemas.microsoft.com/office/drawing/2010/main" val="0"/>
+                      </a:ext>
+                    </a:extLst>
+                  </a:blip>
+                  <a:srcRect/>
+                  <a:stretch>
+                    <a:fillRect/>
+                  </a:stretch>
+                </pic:blipFill>
+                <pic:spPr bwMode="auto">
+                  <a:xfrm>
+                    <a:off x="0" y="0"/>
+                    <a:ext cx="1676400" cy="546100"/>
+                  </a:xfrm>
+                  <a:prstGeom prst="rect">
+                    <a:avLst/>
+                  </a:prstGeom>
+                  <a:noFill/>
+                  <a:ln>
+                    <a:noFill/>
+                  </a:ln>
+                </pic:spPr>
+              </pic:pic>
+            </a:graphicData>
+          </a:graphic>
+        </wp:inline>
+      </w:drawing>
+    </w:r>
+    <w:bookmarkStart w:id="0" w:name="_GoBack"/>
+    <w:bookmarkEnd w:id="0"/>
+  </w:p>
+</w:hdr>
+</file>
+
+<file path=word/header3.xml><?xml version="1.0" encoding="utf-8"?>
+<w:hdr xmlns:wpc="http://schemas.microsoft.com/office/word/2010/wordprocessingCanvas" xmlns:mc="http://schemas.openxmlformats.org/markup-compatibility/2006" xmlns:o="urn:schemas-microsoft-com:office:office" xmlns:r="http://schemas.openxmlformats.org/officeDocument/2006/relationships" xmlns:m="http://schemas.openxmlformats.org/officeDocument/2006/math" xmlns:v="urn:schemas-microsoft-com:vml" xmlns:wp14="http://schemas.microsoft.com/office/word/2010/wordprocessingDrawing" xmlns:wp="http://schemas.openxmlformats.org/drawingml/2006/wordprocessingDrawing" xmlns:w10="urn:schemas-microsoft-com:office:word" xmlns:w="http://schemas.openxmlformats.org/wordprocessingml/2006/main" xmlns:w14="http://schemas.microsoft.com/office/word/2010/wordml" xmlns:wpg="http://schemas.microsoft.com/office/word/2010/wordprocessingGroup" xmlns:wpi="http://schemas.microsoft.com/office/word/2010/wordprocessingInk" xmlns:wne="http://schemas.microsoft.com/office/word/2006/wordml" xmlns:wps="http://schemas.microsoft.com/office/word/2010/wordprocessingShape" mc:Ignorable="w14 wp14">
+  <w:p>
+    <w:pPr/>
+  </w:p>
+</w:hdr>
 </file>
 
 <file path=word/numbering.xml><?xml version="1.0" encoding="utf-8"?>
@@ -850,6 +1032,36 @@
       <w:contextualSpacing/>
     </w:pPr>
   </w:style>
+  <w:style w:type="paragraph" w:styleId="BalloonText">
+    <w:name w:val="Balloon Text"/>
+    <w:basedOn w:val="Normal"/>
+    <w:link w:val="BalloonTextChar"/>
+    <w:uiPriority w:val="99"/>
+    <w:semiHidden/>
+    <w:unhideWhenUsed/>
+    <w:rsid w:val="00FF351F"/>
+    <w:pPr>
+      <w:spacing w:after="0" w:line="240" w:lineRule="auto"/>
+    </w:pPr>
+    <w:rPr>
+      <w:rFonts w:ascii="Tahoma" w:hAnsi="Tahoma" w:cs="Tahoma"/>
+      <w:sz w:val="16"/>
+      <w:szCs w:val="20"/>
+    </w:rPr>
+  </w:style>
+  <w:style w:type="character" w:customStyle="1" w:styleId="BalloonTextChar">
+    <w:name w:val="Balloon Text Char"/>
+    <w:basedOn w:val="DefaultParagraphFont"/>
+    <w:link w:val="BalloonText"/>
+    <w:uiPriority w:val="99"/>
+    <w:semiHidden/>
+    <w:rsid w:val="00FF351F"/>
+    <w:rPr>
+      <w:rFonts w:ascii="Tahoma" w:hAnsi="Tahoma" w:cs="Tahoma"/>
+      <w:sz w:val="16"/>
+      <w:szCs w:val="20"/>
+    </w:rPr>
+  </w:style>
 </w:styles>
 </file>
 
@@ -1051,6 +1263,36 @@
       <w:ind w:left="720"/>
       <w:contextualSpacing/>
     </w:pPr>
+  </w:style>
+  <w:style w:type="paragraph" w:styleId="BalloonText">
+    <w:name w:val="Balloon Text"/>
+    <w:basedOn w:val="Normal"/>
+    <w:link w:val="BalloonTextChar"/>
+    <w:uiPriority w:val="99"/>
+    <w:semiHidden/>
+    <w:unhideWhenUsed/>
+    <w:rsid w:val="00FF351F"/>
+    <w:pPr>
+      <w:spacing w:after="0" w:line="240" w:lineRule="auto"/>
+    </w:pPr>
+    <w:rPr>
+      <w:rFonts w:ascii="Tahoma" w:hAnsi="Tahoma" w:cs="Tahoma"/>
+      <w:sz w:val="16"/>
+      <w:szCs w:val="20"/>
+    </w:rPr>
+  </w:style>
+  <w:style w:type="character" w:customStyle="1" w:styleId="BalloonTextChar">
+    <w:name w:val="Balloon Text Char"/>
+    <w:basedOn w:val="DefaultParagraphFont"/>
+    <w:link w:val="BalloonText"/>
+    <w:uiPriority w:val="99"/>
+    <w:semiHidden/>
+    <w:rsid w:val="00FF351F"/>
+    <w:rPr>
+      <w:rFonts w:ascii="Tahoma" w:hAnsi="Tahoma" w:cs="Tahoma"/>
+      <w:sz w:val="16"/>
+      <w:szCs w:val="20"/>
+    </w:rPr>
   </w:style>
 </w:styles>
 </file>

</xml_diff>